<commit_message>
Part B finished and UML updated.
</commit_message>
<xml_diff>
--- a/docs/Requerimientos funcionales 3.docx
+++ b/docs/Requerimientos funcionales 3.docx
@@ -16,15 +16,7 @@
           <w:szCs w:val="22"/>
           <w:lang w:val="es-ES"/>
         </w:rPr>
-        <w:t xml:space="preserve">Requerimientos funcionales - Proyecto </w:t>
-      </w:r>
-      <w:r>
-        <w:rPr>
-          <w:sz w:val="22"/>
-          <w:szCs w:val="22"/>
-          <w:lang w:val="es-ES"/>
-        </w:rPr>
-        <w:t>3</w:t>
+        <w:t>Requerimientos funcionales - Proyecto 3</w:t>
       </w:r>
       <w:r>
         <w:rPr>
@@ -122,15 +114,7 @@
                       <w:szCs w:val="22"/>
                       <w:lang w:val="es-ES"/>
                     </w:rPr>
-                    <w:t xml:space="preserve">R1 – </w:t>
-                  </w:r>
-                  <w:r>
-                    <w:rPr>
-                      <w:sz w:val="22"/>
-                      <w:szCs w:val="22"/>
-                      <w:lang w:val="es-ES"/>
-                    </w:rPr>
-                    <w:t xml:space="preserve">Carga de información </w:t>
+                    <w:t xml:space="preserve">R1 – Carga de información </w:t>
                   </w:r>
                 </w:p>
               </w:tc>
@@ -210,14 +194,7 @@
                       <w:sz w:val="22"/>
                       <w:szCs w:val="22"/>
                     </w:rPr>
-                    <w:t xml:space="preserve">Para responder a los requerimientos presentados más adelante, usted deberá cargar la información </w:t>
-                  </w:r>
-                  <w:r>
-                    <w:rPr>
-                      <w:sz w:val="22"/>
-                      <w:szCs w:val="22"/>
-                    </w:rPr>
-                    <w:t>a partir de diferentes archivos.</w:t>
+                    <w:t>Para responder a los requerimientos presentados más adelante, usted deberá cargar la información a partir de diferentes archivos.</w:t>
                   </w:r>
                   <w:r>
                     <w:rPr>
@@ -291,15 +268,7 @@
                 <w:szCs w:val="22"/>
                 <w:lang w:val="es-ES"/>
               </w:rPr>
-              <w:t>Archivo</w:t>
-            </w:r>
-            <w:r>
-              <w:rPr>
-                <w:sz w:val="22"/>
-                <w:szCs w:val="22"/>
-                <w:lang w:val="es-ES"/>
-              </w:rPr>
-              <w:t>s</w:t>
+              <w:t>Archivos</w:t>
             </w:r>
           </w:p>
         </w:tc>
@@ -355,134 +324,14 @@
                 <w:szCs w:val="22"/>
                 <w:lang w:val="es-ES"/>
               </w:rPr>
-              <w:t>Se cargo el archivo satisfactoriamente,</w:t>
+              <w:t>Se cargo el archivo satisfactoriamente, mostrando en consola: t</w:t>
             </w:r>
             <w:r>
               <w:rPr>
                 <w:sz w:val="22"/>
                 <w:szCs w:val="22"/>
-                <w:lang w:val="es-ES"/>
-              </w:rPr>
-              <w:t xml:space="preserve"> mostrando en consola: t</w:t>
-            </w:r>
-            <w:r>
-              <w:rPr>
-                <w:sz w:val="22"/>
-                <w:szCs w:val="22"/>
-              </w:rPr>
-              <w:t>otal de comparendos en el archivo</w:t>
-            </w:r>
-            <w:r>
-              <w:rPr>
-                <w:sz w:val="22"/>
-                <w:szCs w:val="22"/>
-              </w:rPr>
-              <w:t>, m</w:t>
-            </w:r>
-            <w:r>
-              <w:rPr>
-                <w:sz w:val="22"/>
-                <w:szCs w:val="22"/>
-              </w:rPr>
-              <w:t>ostrar la información del comparendo con el mayor OBJECTID encontrado</w:t>
-            </w:r>
-            <w:r>
-              <w:rPr>
-                <w:sz w:val="22"/>
-                <w:szCs w:val="22"/>
-              </w:rPr>
-              <w:t>, t</w:t>
-            </w:r>
-            <w:r>
-              <w:rPr>
-                <w:sz w:val="22"/>
-                <w:szCs w:val="22"/>
-              </w:rPr>
-              <w:t>otal de Estaciones de Policía en el archivo</w:t>
-            </w:r>
-            <w:r>
-              <w:rPr>
-                <w:sz w:val="22"/>
-                <w:szCs w:val="22"/>
-              </w:rPr>
-              <w:t>, m</w:t>
-            </w:r>
-            <w:r>
-              <w:rPr>
-                <w:sz w:val="22"/>
-                <w:szCs w:val="22"/>
-              </w:rPr>
-              <w:t>ostrar la información de la estación de policía con el mayor OBJECTID encontrado</w:t>
-            </w:r>
-            <w:r>
-              <w:rPr>
-                <w:sz w:val="22"/>
-                <w:szCs w:val="22"/>
-              </w:rPr>
-              <w:t>, t</w:t>
-            </w:r>
-            <w:r>
-              <w:rPr>
-                <w:sz w:val="22"/>
-                <w:szCs w:val="22"/>
-              </w:rPr>
-              <w:t>otal de vértices en el grafo de la malla vial de Bogotá</w:t>
-            </w:r>
-            <w:r>
-              <w:rPr>
-                <w:sz w:val="22"/>
-                <w:szCs w:val="22"/>
-              </w:rPr>
-              <w:t>, m</w:t>
-            </w:r>
-            <w:r>
-              <w:rPr>
-                <w:sz w:val="22"/>
-                <w:szCs w:val="22"/>
-              </w:rPr>
-              <w:t>ostrar la información del vértic</w:t>
-            </w:r>
-            <w:r>
-              <w:rPr>
-                <w:sz w:val="22"/>
-                <w:szCs w:val="22"/>
-              </w:rPr>
-              <w:t xml:space="preserve">e </w:t>
-            </w:r>
-            <w:r>
-              <w:rPr>
-                <w:sz w:val="22"/>
-                <w:szCs w:val="22"/>
-              </w:rPr>
-              <w:t>con el mayor ID encontrado</w:t>
-            </w:r>
-            <w:r>
-              <w:rPr>
-                <w:sz w:val="22"/>
-                <w:szCs w:val="22"/>
-              </w:rPr>
-              <w:t>, t</w:t>
-            </w:r>
-            <w:r>
-              <w:rPr>
-                <w:sz w:val="22"/>
-                <w:szCs w:val="22"/>
-              </w:rPr>
-              <w:t>otal de arcos en el grafo de la malla vial de Bogotá</w:t>
-            </w:r>
-            <w:r>
-              <w:rPr>
-                <w:sz w:val="22"/>
-                <w:szCs w:val="22"/>
-              </w:rPr>
-              <w:t xml:space="preserve">, </w:t>
-            </w:r>
-            <w:r>
-              <w:rPr>
-                <w:sz w:val="22"/>
-                <w:szCs w:val="22"/>
-              </w:rPr>
-              <w:t xml:space="preserve">Mostrar la información de los arcos con el mayor ID encontrado. </w:t>
+              </w:rPr>
+              <w:t xml:space="preserve">otal de comparendos en el archivo, mostrar la información del comparendo con el mayor OBJECTID encontrado, total de Estaciones de Policía en el archivo, mostrar la información de la estación de policía con el mayor OBJECTID encontrado, total de vértices en el grafo de la malla vial de Bogotá, mostrar la información del vértice con el mayor ID encontrado, total de arcos en el grafo de la malla vial de Bogotá, Mostrar la información de los arcos con el mayor ID encontrado. </w:t>
             </w:r>
           </w:p>
         </w:tc>
@@ -574,28 +423,7 @@
                       <w:sz w:val="22"/>
                       <w:szCs w:val="22"/>
                     </w:rPr>
-                    <w:t xml:space="preserve">R2 - </w:t>
-                  </w:r>
-                  <w:r>
-                    <w:rPr>
-                      <w:sz w:val="22"/>
-                      <w:szCs w:val="22"/>
-                    </w:rPr>
-                    <w:t>E</w:t>
-                  </w:r>
-                  <w:r>
-                    <w:rPr>
-                      <w:sz w:val="22"/>
-                      <w:szCs w:val="22"/>
-                    </w:rPr>
-                    <w:t>ncontrar el Id del vértice de la malla vial más cercano</w:t>
-                  </w:r>
-                  <w:r>
-                    <w:rPr>
-                      <w:sz w:val="22"/>
-                      <w:szCs w:val="22"/>
-                    </w:rPr>
-                    <w:t>.</w:t>
+                    <w:t>R2 - Encontrar el Id del vértice de la malla vial más cercano.</w:t>
                   </w:r>
                 </w:p>
                 <w:p>
@@ -1385,14 +1213,7 @@
                       <w:sz w:val="22"/>
                       <w:szCs w:val="22"/>
                     </w:rPr>
-                    <w:t xml:space="preserve">Agregar al grafo información de costo. </w:t>
-                  </w:r>
-                  <w:r>
-                    <w:rPr>
-                      <w:sz w:val="22"/>
-                      <w:szCs w:val="22"/>
-                    </w:rPr>
-                    <w:t>Seran dos costos</w:t>
+                    <w:t>Agregar al grafo información de costo. Seran dos costos</w:t>
                   </w:r>
                 </w:p>
               </w:tc>
@@ -1950,21 +1771,7 @@
                       <w:sz w:val="22"/>
                       <w:szCs w:val="22"/>
                     </w:rPr>
-                    <w:t xml:space="preserve">Con la informacion geografica de cada </w:t>
-                  </w:r>
-                  <w:r>
-                    <w:rPr>
-                      <w:sz w:val="22"/>
-                      <w:szCs w:val="22"/>
-                    </w:rPr>
-                    <w:t>estacion de policía</w:t>
-                  </w:r>
-                  <w:r>
-                    <w:rPr>
-                      <w:sz w:val="22"/>
-                      <w:szCs w:val="22"/>
-                    </w:rPr>
-                    <w:t>, recorrer el grafo para encontrar el vertice mas cercano. En una tabla hash estaran los diferentes vertices y dentro de cada uno de ellos, una lista encadenada donde se guardaran los comparendos.</w:t>
+                    <w:t>Con la informacion geografica de cada estacion de policía, recorrer el grafo para encontrar el vertice mas cercano. En una tabla hash estaran los diferentes vertices y dentro de cada uno de ellos, una lista encadenada donde se guardaran los comparendos.</w:t>
                   </w:r>
                 </w:p>
               </w:tc>
@@ -2309,7 +2116,21 @@
                       <w:sz w:val="22"/>
                       <w:szCs w:val="22"/>
                     </w:rPr>
-                    <w:t>Por medio de BFS encontrar el camino de costo minimo entre dos ubicaciones</w:t>
+                    <w:t xml:space="preserve">Por medio de </w:t>
+                  </w:r>
+                  <w:r>
+                    <w:rPr>
+                      <w:sz w:val="22"/>
+                      <w:szCs w:val="22"/>
+                    </w:rPr>
+                    <w:t>Dijkstra</w:t>
+                  </w:r>
+                  <w:r>
+                    <w:rPr>
+                      <w:sz w:val="22"/>
+                      <w:szCs w:val="22"/>
+                    </w:rPr>
+                    <w:t xml:space="preserve"> encontrar el camino de costo minimo entre dos ubicaciones</w:t>
                   </w:r>
                   <w:r>
                     <w:rPr>
@@ -2371,7 +2192,21 @@
                       <w:sz w:val="22"/>
                       <w:szCs w:val="22"/>
                     </w:rPr>
-                    <w:t>V+E)</w:t>
+                    <w:t>E</w:t>
+                  </w:r>
+                  <w:r>
+                    <w:rPr>
+                      <w:sz w:val="22"/>
+                      <w:szCs w:val="22"/>
+                    </w:rPr>
+                    <w:t xml:space="preserve"> log(V)</w:t>
+                  </w:r>
+                  <w:r>
+                    <w:rPr>
+                      <w:sz w:val="22"/>
+                      <w:szCs w:val="22"/>
+                    </w:rPr>
+                    <w:t>)</w:t>
                   </w:r>
                 </w:p>
               </w:tc>
@@ -2642,7 +2477,14 @@
                       <w:sz w:val="22"/>
                       <w:szCs w:val="22"/>
                     </w:rPr>
-                    <w:t xml:space="preserve">Encontrar primero en el grafo, los M vertices donde estan los comparendos de mayor gravedad. Luego instalar las camaras de video en cada M vertices. </w:t>
+                    <w:t>Por medio de Eager prim, e</w:t>
+                  </w:r>
+                  <w:r>
+                    <w:rPr>
+                      <w:sz w:val="22"/>
+                      <w:szCs w:val="22"/>
+                    </w:rPr>
+                    <w:t xml:space="preserve">ncontrar primero en el grafo, los M vertices donde estan los comparendos de mayor gravedad. Luego instalar las camaras de video en cada M vertices. </w:t>
                   </w:r>
                 </w:p>
               </w:tc>
@@ -2697,7 +2539,21 @@
                       <w:sz w:val="22"/>
                       <w:szCs w:val="22"/>
                     </w:rPr>
-                    <w:t>E+V)</w:t>
+                    <w:t>E</w:t>
+                  </w:r>
+                  <w:r>
+                    <w:rPr>
+                      <w:sz w:val="22"/>
+                      <w:szCs w:val="22"/>
+                    </w:rPr>
+                    <w:t xml:space="preserve"> log(V)</w:t>
+                  </w:r>
+                  <w:r>
+                    <w:rPr>
+                      <w:sz w:val="22"/>
+                      <w:szCs w:val="22"/>
+                    </w:rPr>
+                    <w:t>)</w:t>
                   </w:r>
                 </w:p>
               </w:tc>
@@ -2994,14 +2850,21 @@
                       <w:sz w:val="22"/>
                       <w:szCs w:val="22"/>
                     </w:rPr>
-                    <w:t>Por medio de BFS encontrar el camino de costo minimo entre dos ubicaciones</w:t>
-                  </w:r>
-                  <w:r>
-                    <w:rPr>
-                      <w:sz w:val="22"/>
-                      <w:szCs w:val="22"/>
-                    </w:rPr>
-                    <w:t xml:space="preserve"> por numero de comparendos</w:t>
+                    <w:t xml:space="preserve">Por medio de </w:t>
+                  </w:r>
+                  <w:r>
+                    <w:rPr>
+                      <w:sz w:val="22"/>
+                      <w:szCs w:val="22"/>
+                    </w:rPr>
+                    <w:t>Dijkstra</w:t>
+                  </w:r>
+                  <w:r>
+                    <w:rPr>
+                      <w:sz w:val="22"/>
+                      <w:szCs w:val="22"/>
+                    </w:rPr>
+                    <w:t xml:space="preserve"> encontrar el camino de costo minimo entre dos ubicaciones por numero de comparendos</w:t>
                   </w:r>
                 </w:p>
               </w:tc>
@@ -3056,7 +2919,7 @@
                       <w:sz w:val="22"/>
                       <w:szCs w:val="22"/>
                     </w:rPr>
-                    <w:t>V+E</w:t>
+                    <w:t>E Log(V)</w:t>
                   </w:r>
                   <w:r>
                     <w:rPr>
@@ -3382,21 +3245,14 @@
                       <w:sz w:val="22"/>
                       <w:szCs w:val="22"/>
                     </w:rPr>
-                    <w:t>Encontrar primero en el grafo, los M vertices donde estan los comparendos de</w:t>
-                  </w:r>
-                  <w:r>
-                    <w:rPr>
-                      <w:sz w:val="22"/>
-                      <w:szCs w:val="22"/>
-                    </w:rPr>
-                    <w:t xml:space="preserve"> mayor numero</w:t>
-                  </w:r>
-                  <w:r>
-                    <w:rPr>
-                      <w:sz w:val="22"/>
-                      <w:szCs w:val="22"/>
-                    </w:rPr>
-                    <w:t>. Luego instalar las camaras de video en cada M vertices.</w:t>
+                    <w:t>Por medio de Eager prim, e</w:t>
+                  </w:r>
+                  <w:r>
+                    <w:rPr>
+                      <w:sz w:val="22"/>
+                      <w:szCs w:val="22"/>
+                    </w:rPr>
+                    <w:t>ncontrar primero en el grafo, los M vertices donde estan los comparendos de mayor numero. Luego instalar las camaras de video en cada M vertices.</w:t>
                   </w:r>
                 </w:p>
               </w:tc>
@@ -3451,7 +3307,14 @@
                       <w:sz w:val="22"/>
                       <w:szCs w:val="22"/>
                     </w:rPr>
-                    <w:t>(V+E</w:t>
+                    <w:t>(E</w:t>
+                  </w:r>
+                  <w:r>
+                    <w:rPr>
+                      <w:sz w:val="22"/>
+                      <w:szCs w:val="22"/>
+                    </w:rPr>
+                    <w:t xml:space="preserve"> Log(V)</w:t>
                   </w:r>
                   <w:r>
                     <w:rPr>
@@ -3735,7 +3598,14 @@
                       <w:sz w:val="22"/>
                       <w:szCs w:val="22"/>
                     </w:rPr>
-                    <w:t xml:space="preserve">Ver en el grafo cual es el camino mas corto para atender los M comparendos más graves. </w:t>
+                    <w:t>Por medio de BFS, v</w:t>
+                  </w:r>
+                  <w:r>
+                    <w:rPr>
+                      <w:sz w:val="22"/>
+                      <w:szCs w:val="22"/>
+                    </w:rPr>
+                    <w:t xml:space="preserve">er en el grafo cual es el camino mas corto para atender los M comparendos más graves. </w:t>
                   </w:r>
                 </w:p>
               </w:tc>

</xml_diff>